<commit_message>
add references in Collections.docx
</commit_message>
<xml_diff>
--- a/JavaCore/Collections.docx
+++ b/JavaCore/Collections.docx
@@ -2028,13 +2028,56 @@
         </w:rPr>
         <w:t>http://habrahabr.ru/post/188010/</w:t>
       </w:r>
+    </w:p>
+    <w:p>
+      <w:pPr>
+        <w:ind w:left="720"/>
+      </w:pPr>
+      <w:hyperlink r:id="rId13" w:history="1">
+        <w:r>
+          <w:rPr>
+            <w:rStyle w:val="a9"/>
+          </w:rPr>
+          <w:t>http://www.parshinpn.pro/content/voprosy-i-otvety-na-sobesedovanii-po-teme-java-collection-framework-chast-3</w:t>
+        </w:r>
+      </w:hyperlink>
+      <w:r>
+        <w:br/>
+      </w:r>
+      <w:hyperlink r:id="rId14" w:history="1">
+        <w:r>
+          <w:rPr>
+            <w:rStyle w:val="a9"/>
+          </w:rPr>
+          <w:t>http://habrahabr.ru/post/164027/</w:t>
+        </w:r>
+      </w:hyperlink>
+    </w:p>
+    <w:p>
+      <w:pPr>
+        <w:ind w:left="720"/>
+        <w:rPr>
+          <w:lang w:val="en-US"/>
+        </w:rPr>
+      </w:pPr>
+      <w:hyperlink r:id="rId15" w:history="1">
+        <w:r>
+          <w:rPr>
+            <w:rStyle w:val="a9"/>
+          </w:rPr>
+          <w:t>http://habrahabr.ru/post/162017/</w:t>
+        </w:r>
+      </w:hyperlink>
+    </w:p>
+    <w:p>
+      <w:pPr>
+        <w:ind w:left="720"/>
+        <w:rPr>
+          <w:lang w:val="en-US"/>
+        </w:rPr>
+      </w:pPr>
       <w:bookmarkStart w:id="0" w:name="_GoBack"/>
       <w:bookmarkEnd w:id="0"/>
-    </w:p>
-    <w:p>
-      <w:pPr>
-        <w:ind w:left="720"/>
-      </w:pPr>
     </w:p>
     <w:sectPr>
       <w:pgSz w:w="11906" w:h="16838"/>
@@ -2812,7 +2855,6 @@
     <w:name w:val="Hyperlink"/>
     <w:basedOn w:val="a0"/>
     <w:uiPriority w:val="99"/>
-    <w:semiHidden/>
     <w:unhideWhenUsed/>
     <w:rsid w:val="00A754EF"/>
     <w:rPr>
@@ -3112,7 +3154,6 @@
     <w:name w:val="Hyperlink"/>
     <w:basedOn w:val="a0"/>
     <w:uiPriority w:val="99"/>
-    <w:semiHidden/>
     <w:unhideWhenUsed/>
     <w:rsid w:val="00A754EF"/>
     <w:rPr>

</xml_diff>